<commit_message>
config properties, set SS appended
</commit_message>
<xml_diff>
--- a/Project_setup_ss.docx
+++ b/Project_setup_ss.docx
@@ -2,13 +2,28 @@
 <file path=word/document.xml><?xml version="1.0" encoding="utf-8"?>
 <w:document xmlns:wpc="http://schemas.microsoft.com/office/word/2010/wordprocessingCanvas" xmlns:cx="http://schemas.microsoft.com/office/drawing/2014/chartex" xmlns:cx1="http://schemas.microsoft.com/office/drawing/2015/9/8/chartex" xmlns:cx2="http://schemas.microsoft.com/office/drawing/2015/10/21/chartex" xmlns:cx3="http://schemas.microsoft.com/office/drawing/2016/5/9/chartex" xmlns:cx4="http://schemas.microsoft.com/office/drawing/2016/5/10/chartex" xmlns:cx5="http://schemas.microsoft.com/office/drawing/2016/5/11/chartex" xmlns:cx6="http://schemas.microsoft.com/office/drawing/2016/5/12/chartex" xmlns:cx7="http://schemas.microsoft.com/office/drawing/2016/5/13/chartex" xmlns:cx8="http://schemas.microsoft.com/office/drawing/2016/5/14/chartex" xmlns:mc="http://schemas.openxmlformats.org/markup-compatibility/2006" xmlns:aink="http://schemas.microsoft.com/office/drawing/2016/ink" xmlns:am3d="http://schemas.microsoft.com/office/drawing/2017/model3d" xmlns:o="urn:schemas-microsoft-com:office:office" xmlns:r="http://schemas.openxmlformats.org/officeDocument/2006/relationships" xmlns:m="http://schemas.openxmlformats.org/officeDocument/2006/math" xmlns:v="urn:schemas-microsoft-com:vml" xmlns:wp14="http://schemas.microsoft.com/office/word/2010/wordprocessingDrawing" xmlns:wp="http://schemas.openxmlformats.org/drawingml/2006/wordprocessingDrawing" xmlns:w10="urn:schemas-microsoft-com:office:word" xmlns:w="http://schemas.openxmlformats.org/wordprocessingml/2006/main" xmlns:w14="http://schemas.microsoft.com/office/word/2010/wordml" xmlns:w15="http://schemas.microsoft.com/office/word/2012/wordml" xmlns:w16cid="http://schemas.microsoft.com/office/word/2016/wordml/cid" xmlns:w16se="http://schemas.microsoft.com/office/word/2015/wordml/symex" xmlns:wpg="http://schemas.microsoft.com/office/word/2010/wordprocessingGroup" xmlns:wpi="http://schemas.microsoft.com/office/word/2010/wordprocessingInk" xmlns:wne="http://schemas.microsoft.com/office/word/2006/wordml" xmlns:wps="http://schemas.microsoft.com/office/word/2010/wordprocessingShape" mc:Ignorable="w14 w15 w16se w16cid wp14">
   <w:body>
+    <w:p>
+      <w:pPr>
+        <w:rPr>
+          <w:noProof/>
+        </w:rPr>
+      </w:pPr>
+      <w:r>
+        <w:rPr>
+          <w:noProof/>
+        </w:rPr>
+        <w:t>Gradle project</w:t>
+      </w:r>
+      <w:bookmarkStart w:id="0" w:name="_GoBack"/>
+      <w:bookmarkEnd w:id="0"/>
+    </w:p>
     <w:p>
       <w:r>
         <w:rPr>
           <w:noProof/>
         </w:rPr>
         <w:drawing>
-          <wp:inline distT="0" distB="0" distL="0" distR="0" wp14:anchorId="3835B7EA" wp14:editId="0221D8B7">
+          <wp:inline distT="0" distB="0" distL="0" distR="0" wp14:anchorId="3604B967" wp14:editId="6E4973C4">
             <wp:extent cx="6016625" cy="3384550"/>
             <wp:effectExtent l="0" t="0" r="3175" b="6350"/>
             <wp:docPr id="1" name="Picture 1"/>
@@ -50,7 +65,7 @@
           <w:noProof/>
         </w:rPr>
         <w:drawing>
-          <wp:inline distT="0" distB="0" distL="0" distR="0" wp14:anchorId="3A6CB84D" wp14:editId="715C579F">
+          <wp:inline distT="0" distB="0" distL="0" distR="0" wp14:anchorId="12EB0DC2" wp14:editId="5E7B8026">
             <wp:extent cx="6016625" cy="3384550"/>
             <wp:effectExtent l="0" t="0" r="3175" b="6350"/>
             <wp:docPr id="2" name="Picture 2"/>
@@ -85,8 +100,6 @@
           </wp:inline>
         </w:drawing>
       </w:r>
-      <w:bookmarkStart w:id="0" w:name="_GoBack"/>
-      <w:bookmarkEnd w:id="0"/>
     </w:p>
     <w:sectPr>
       <w:footerReference w:type="default" r:id="rId10"/>
@@ -176,7 +189,7 @@
             <w:lang w:eastAsia="en-GB"/>
           </w:rPr>
           <w:drawing>
-            <wp:anchor distT="0" distB="0" distL="114300" distR="114300" simplePos="0" relativeHeight="251658240" behindDoc="1" locked="0" layoutInCell="1" allowOverlap="1">
+            <wp:anchor distT="0" distB="0" distL="114300" distR="114300" simplePos="0" relativeHeight="251658240" behindDoc="1" locked="0" layoutInCell="1" allowOverlap="1" wp14:anchorId="3A9F2D60" wp14:editId="079C8190">
               <wp:simplePos x="0" y="0"/>
               <wp:positionH relativeFrom="margin">
                 <wp:align>right</wp:align>
@@ -1512,7 +1525,7 @@
 </file>
 
 <file path=customXml/itemProps1.xml><?xml version="1.0" encoding="utf-8"?>
-<ds:datastoreItem xmlns:ds="http://schemas.openxmlformats.org/officeDocument/2006/customXml" ds:itemID="{A88A5F6C-4F2C-4472-9AD0-0DDF79BD876D}">
+<ds:datastoreItem xmlns:ds="http://schemas.openxmlformats.org/officeDocument/2006/customXml" ds:itemID="{346A4346-01AE-43BE-9D72-92A978341BDE}">
   <ds:schemaRefs>
     <ds:schemaRef ds:uri="http://schemas.openxmlformats.org/officeDocument/2006/bibliography"/>
   </ds:schemaRefs>

</xml_diff>

<commit_message>
screenshot added to refer doc
</commit_message>
<xml_diff>
--- a/Project_setup_ss.docx
+++ b/Project_setup_ss.docx
@@ -14,8 +14,6 @@
         </w:rPr>
         <w:t>Gradle project</w:t>
       </w:r>
-      <w:bookmarkStart w:id="0" w:name="_GoBack"/>
-      <w:bookmarkEnd w:id="0"/>
     </w:p>
     <w:p>
       <w:r>
@@ -101,8 +99,53 @@
         </w:drawing>
       </w:r>
     </w:p>
+    <w:p>
+      <w:r>
+        <w:rPr>
+          <w:noProof/>
+        </w:rPr>
+        <w:lastRenderedPageBreak/>
+        <w:drawing>
+          <wp:inline distT="0" distB="0" distL="0" distR="0" wp14:anchorId="5123C0B2" wp14:editId="7E6E5ED3">
+            <wp:extent cx="6016625" cy="3384550"/>
+            <wp:effectExtent l="0" t="0" r="3175" b="6350"/>
+            <wp:docPr id="3" name="Picture 3"/>
+            <wp:cNvGraphicFramePr>
+              <a:graphicFrameLocks xmlns:a="http://schemas.openxmlformats.org/drawingml/2006/main" noChangeAspect="1"/>
+            </wp:cNvGraphicFramePr>
+            <a:graphic xmlns:a="http://schemas.openxmlformats.org/drawingml/2006/main">
+              <a:graphicData uri="http://schemas.openxmlformats.org/drawingml/2006/picture">
+                <pic:pic xmlns:pic="http://schemas.openxmlformats.org/drawingml/2006/picture">
+                  <pic:nvPicPr>
+                    <pic:cNvPr id="1" name=""/>
+                    <pic:cNvPicPr/>
+                  </pic:nvPicPr>
+                  <pic:blipFill>
+                    <a:blip r:embed="rId10"/>
+                    <a:stretch>
+                      <a:fillRect/>
+                    </a:stretch>
+                  </pic:blipFill>
+                  <pic:spPr>
+                    <a:xfrm>
+                      <a:off x="0" y="0"/>
+                      <a:ext cx="6016625" cy="3384550"/>
+                    </a:xfrm>
+                    <a:prstGeom prst="rect">
+                      <a:avLst/>
+                    </a:prstGeom>
+                  </pic:spPr>
+                </pic:pic>
+              </a:graphicData>
+            </a:graphic>
+          </wp:inline>
+        </w:drawing>
+      </w:r>
+      <w:bookmarkStart w:id="0" w:name="_GoBack"/>
+      <w:bookmarkEnd w:id="0"/>
+    </w:p>
     <w:sectPr>
-      <w:footerReference w:type="default" r:id="rId10"/>
+      <w:footerReference w:type="default" r:id="rId11"/>
       <w:pgSz w:w="11906" w:h="16838"/>
       <w:pgMar w:top="1440" w:right="991" w:bottom="1440" w:left="1440" w:header="708" w:footer="708" w:gutter="0"/>
       <w:cols w:space="708"/>
@@ -1525,7 +1568,7 @@
 </file>
 
 <file path=customXml/itemProps1.xml><?xml version="1.0" encoding="utf-8"?>
-<ds:datastoreItem xmlns:ds="http://schemas.openxmlformats.org/officeDocument/2006/customXml" ds:itemID="{346A4346-01AE-43BE-9D72-92A978341BDE}">
+<ds:datastoreItem xmlns:ds="http://schemas.openxmlformats.org/officeDocument/2006/customXml" ds:itemID="{D54BF92C-73B2-4FF3-9021-16BD1DD07D4D}">
   <ds:schemaRefs>
     <ds:schemaRef ds:uri="http://schemas.openxmlformats.org/officeDocument/2006/bibliography"/>
   </ds:schemaRefs>

</xml_diff>